<commit_message>
Updated the testing file
</commit_message>
<xml_diff>
--- a/deliverables/iteration3/Hue Manatees Testing.docx
+++ b/deliverables/iteration3/Hue Manatees Testing.docx
@@ -124,25 +124,7 @@
           <w:sz w:val="24"/>
           <w:szCs w:val="24"/>
         </w:rPr>
-        <w:t xml:space="preserve">:  Manually tested.  Visit the login </w:t>
-      </w:r>
-      <w:proofErr w:type="gramStart"/>
-      <w:r>
-        <w:rPr>
-          <w:rFonts w:ascii="Times New Roman" w:hAnsi="Times New Roman" w:cs="Times New Roman"/>
-          <w:sz w:val="24"/>
-          <w:szCs w:val="24"/>
-        </w:rPr>
-        <w:t>page,</w:t>
-      </w:r>
-      <w:proofErr w:type="gramEnd"/>
-      <w:r>
-        <w:rPr>
-          <w:rFonts w:ascii="Times New Roman" w:hAnsi="Times New Roman" w:cs="Times New Roman"/>
-          <w:sz w:val="24"/>
-          <w:szCs w:val="24"/>
-        </w:rPr>
-        <w:t xml:space="preserve"> provide username/password on examination in the browser a session should be initiated indicating the user is logged in (as well as modifications to the page)</w:t>
+        <w:t>:  Manually tested.  Visit the login page, provide username/password on examination in the browser a session should be initiated indicating the user is logged in (as well as modifications to the page)</w:t>
       </w:r>
     </w:p>
     <w:p>
@@ -241,6 +223,88 @@
           <w:sz w:val="24"/>
           <w:szCs w:val="24"/>
         </w:rPr>
+        <w:t xml:space="preserve"> Manually tested</w:t>
+      </w:r>
+      <w:r>
+        <w:rPr>
+          <w:rFonts w:ascii="Times New Roman" w:hAnsi="Times New Roman" w:cs="Times New Roman"/>
+          <w:sz w:val="24"/>
+          <w:szCs w:val="24"/>
+        </w:rPr>
+        <w:t>. Use the search box to see a list of similarly named panels listed.</w:t>
+      </w:r>
+    </w:p>
+    <w:p>
+      <w:pPr>
+        <w:rPr>
+          <w:rFonts w:ascii="Times New Roman" w:hAnsi="Times New Roman" w:cs="Times New Roman"/>
+          <w:sz w:val="24"/>
+          <w:szCs w:val="24"/>
+        </w:rPr>
+      </w:pPr>
+      <w:r>
+        <w:rPr>
+          <w:rFonts w:ascii="Times New Roman" w:hAnsi="Times New Roman" w:cs="Times New Roman"/>
+          <w:sz w:val="24"/>
+          <w:szCs w:val="24"/>
+        </w:rPr>
+        <w:t>No XSS</w:t>
+      </w:r>
+      <w:r>
+        <w:rPr>
+          <w:rFonts w:ascii="Times New Roman" w:hAnsi="Times New Roman" w:cs="Times New Roman"/>
+          <w:sz w:val="24"/>
+          <w:szCs w:val="24"/>
+        </w:rPr>
+        <w:t>:</w:t>
+      </w:r>
+      <w:r>
+        <w:rPr>
+          <w:rFonts w:ascii="Times New Roman" w:hAnsi="Times New Roman" w:cs="Times New Roman"/>
+          <w:sz w:val="24"/>
+          <w:szCs w:val="24"/>
+        </w:rPr>
+        <w:t xml:space="preserve"> Manually tested</w:t>
+      </w:r>
+      <w:r>
+        <w:rPr>
+          <w:rFonts w:ascii="Times New Roman" w:hAnsi="Times New Roman" w:cs="Times New Roman"/>
+          <w:sz w:val="24"/>
+          <w:szCs w:val="24"/>
+        </w:rPr>
+        <w:t>.  On major input fields attempt a simple XSS attack such as placing &lt;script&gt;alert(“XSS”)&lt;/script&gt;</w:t>
+      </w:r>
+    </w:p>
+    <w:p>
+      <w:pPr>
+        <w:rPr>
+          <w:rFonts w:ascii="Times New Roman" w:hAnsi="Times New Roman" w:cs="Times New Roman"/>
+          <w:sz w:val="24"/>
+          <w:szCs w:val="24"/>
+        </w:rPr>
+      </w:pPr>
+      <w:r>
+        <w:rPr>
+          <w:rFonts w:ascii="Times New Roman" w:hAnsi="Times New Roman" w:cs="Times New Roman"/>
+          <w:sz w:val="24"/>
+          <w:szCs w:val="24"/>
+        </w:rPr>
+        <w:t>No SQL injection</w:t>
+      </w:r>
+      <w:r>
+        <w:rPr>
+          <w:rFonts w:ascii="Times New Roman" w:hAnsi="Times New Roman" w:cs="Times New Roman"/>
+          <w:sz w:val="24"/>
+          <w:szCs w:val="24"/>
+        </w:rPr>
+        <w:t>:</w:t>
+      </w:r>
+      <w:r>
+        <w:rPr>
+          <w:rFonts w:ascii="Times New Roman" w:hAnsi="Times New Roman" w:cs="Times New Roman"/>
+          <w:sz w:val="24"/>
+          <w:szCs w:val="24"/>
+        </w:rPr>
         <w:t xml:space="preserve"> </w:t>
       </w:r>
       <w:r>
@@ -249,6 +313,55 @@
           <w:sz w:val="24"/>
           <w:szCs w:val="24"/>
         </w:rPr>
+        <w:t xml:space="preserve">Manually </w:t>
+      </w:r>
+      <w:r>
+        <w:rPr>
+          <w:rFonts w:ascii="Times New Roman" w:hAnsi="Times New Roman" w:cs="Times New Roman"/>
+          <w:sz w:val="24"/>
+          <w:szCs w:val="24"/>
+        </w:rPr>
+        <w:t>tested. Try a simple SQL Injection attack such as select * from users;--</w:t>
+      </w:r>
+    </w:p>
+    <w:p>
+      <w:pPr>
+        <w:rPr>
+          <w:rFonts w:ascii="Times New Roman" w:hAnsi="Times New Roman" w:cs="Times New Roman"/>
+          <w:sz w:val="24"/>
+          <w:szCs w:val="24"/>
+        </w:rPr>
+      </w:pPr>
+      <w:r>
+        <w:rPr>
+          <w:rFonts w:ascii="Times New Roman" w:hAnsi="Times New Roman" w:cs="Times New Roman"/>
+          <w:sz w:val="24"/>
+          <w:szCs w:val="24"/>
+        </w:rPr>
+        <w:t>Can post on panel</w:t>
+      </w:r>
+      <w:r>
+        <w:rPr>
+          <w:rFonts w:ascii="Times New Roman" w:hAnsi="Times New Roman" w:cs="Times New Roman"/>
+          <w:sz w:val="24"/>
+          <w:szCs w:val="24"/>
+        </w:rPr>
+        <w:t>:</w:t>
+      </w:r>
+      <w:r>
+        <w:rPr>
+          <w:rFonts w:ascii="Times New Roman" w:hAnsi="Times New Roman" w:cs="Times New Roman"/>
+          <w:sz w:val="24"/>
+          <w:szCs w:val="24"/>
+        </w:rPr>
+        <w:t xml:space="preserve"> </w:t>
+      </w:r>
+      <w:r>
+        <w:rPr>
+          <w:rFonts w:ascii="Times New Roman" w:hAnsi="Times New Roman" w:cs="Times New Roman"/>
+          <w:sz w:val="24"/>
+          <w:szCs w:val="24"/>
+        </w:rPr>
         <w:t>Manually tested</w:t>
       </w:r>
       <w:r>
@@ -257,24 +370,24 @@
           <w:sz w:val="24"/>
           <w:szCs w:val="24"/>
         </w:rPr>
-        <w:t>. Use the search box to see a list of similarly named panels listed.</w:t>
-      </w:r>
-    </w:p>
-    <w:p>
-      <w:pPr>
-        <w:rPr>
-          <w:rFonts w:ascii="Times New Roman" w:hAnsi="Times New Roman" w:cs="Times New Roman"/>
-          <w:sz w:val="24"/>
-          <w:szCs w:val="24"/>
-        </w:rPr>
-      </w:pPr>
-      <w:r>
-        <w:rPr>
-          <w:rFonts w:ascii="Times New Roman" w:hAnsi="Times New Roman" w:cs="Times New Roman"/>
-          <w:sz w:val="24"/>
-          <w:szCs w:val="24"/>
-        </w:rPr>
-        <w:t>No XSS</w:t>
+        <w:t>.  Select the make post option and add the appropriate tiel and such and see it appear on the panel.</w:t>
+      </w:r>
+    </w:p>
+    <w:p>
+      <w:pPr>
+        <w:rPr>
+          <w:rFonts w:ascii="Times New Roman" w:hAnsi="Times New Roman" w:cs="Times New Roman"/>
+          <w:sz w:val="24"/>
+          <w:szCs w:val="24"/>
+        </w:rPr>
+      </w:pPr>
+      <w:r>
+        <w:rPr>
+          <w:rFonts w:ascii="Times New Roman" w:hAnsi="Times New Roman" w:cs="Times New Roman"/>
+          <w:sz w:val="24"/>
+          <w:szCs w:val="24"/>
+        </w:rPr>
+        <w:t>Add Friend</w:t>
       </w:r>
       <w:r>
         <w:rPr>
@@ -306,42 +419,24 @@
           <w:sz w:val="24"/>
           <w:szCs w:val="24"/>
         </w:rPr>
-        <w:t>.  On major input fields attempt a simple XSS attack such as placing &lt;script&gt;</w:t>
-      </w:r>
-      <w:proofErr w:type="gramStart"/>
-      <w:r>
-        <w:rPr>
-          <w:rFonts w:ascii="Times New Roman" w:hAnsi="Times New Roman" w:cs="Times New Roman"/>
-          <w:sz w:val="24"/>
-          <w:szCs w:val="24"/>
-        </w:rPr>
-        <w:t>alert(</w:t>
-      </w:r>
-      <w:proofErr w:type="gramEnd"/>
-      <w:r>
-        <w:rPr>
-          <w:rFonts w:ascii="Times New Roman" w:hAnsi="Times New Roman" w:cs="Times New Roman"/>
-          <w:sz w:val="24"/>
-          <w:szCs w:val="24"/>
-        </w:rPr>
-        <w:t>“XSS”)&lt;/script&gt;</w:t>
-      </w:r>
-    </w:p>
-    <w:p>
-      <w:pPr>
-        <w:rPr>
-          <w:rFonts w:ascii="Times New Roman" w:hAnsi="Times New Roman" w:cs="Times New Roman"/>
-          <w:sz w:val="24"/>
-          <w:szCs w:val="24"/>
-        </w:rPr>
-      </w:pPr>
-      <w:r>
-        <w:rPr>
-          <w:rFonts w:ascii="Times New Roman" w:hAnsi="Times New Roman" w:cs="Times New Roman"/>
-          <w:sz w:val="24"/>
-          <w:szCs w:val="24"/>
-        </w:rPr>
-        <w:t>No SQL injection</w:t>
+        <w:t>.  Find the friend and hit the add friend option.</w:t>
+      </w:r>
+    </w:p>
+    <w:p>
+      <w:pPr>
+        <w:rPr>
+          <w:rFonts w:ascii="Times New Roman" w:hAnsi="Times New Roman" w:cs="Times New Roman"/>
+          <w:sz w:val="24"/>
+          <w:szCs w:val="24"/>
+        </w:rPr>
+      </w:pPr>
+      <w:r>
+        <w:rPr>
+          <w:rFonts w:ascii="Times New Roman" w:hAnsi="Times New Roman" w:cs="Times New Roman"/>
+          <w:sz w:val="24"/>
+          <w:szCs w:val="24"/>
+        </w:rPr>
+        <w:t>Remove Friend</w:t>
       </w:r>
       <w:r>
         <w:rPr>
@@ -365,33 +460,32 @@
           <w:sz w:val="24"/>
           <w:szCs w:val="24"/>
         </w:rPr>
-        <w:t xml:space="preserve">Manually </w:t>
-      </w:r>
-      <w:r>
-        <w:rPr>
-          <w:rFonts w:ascii="Times New Roman" w:hAnsi="Times New Roman" w:cs="Times New Roman"/>
-          <w:sz w:val="24"/>
-          <w:szCs w:val="24"/>
-        </w:rPr>
-        <w:t>tested. Try a simple SQL Injection attack such as select * from users;--</w:t>
-      </w:r>
-    </w:p>
-    <w:p>
-      <w:pPr>
-        <w:rPr>
-          <w:rFonts w:ascii="Times New Roman" w:hAnsi="Times New Roman" w:cs="Times New Roman"/>
-          <w:sz w:val="24"/>
-          <w:szCs w:val="24"/>
-        </w:rPr>
-      </w:pPr>
-      <w:proofErr w:type="gramStart"/>
-      <w:r>
-        <w:rPr>
-          <w:rFonts w:ascii="Times New Roman" w:hAnsi="Times New Roman" w:cs="Times New Roman"/>
-          <w:sz w:val="24"/>
-          <w:szCs w:val="24"/>
-        </w:rPr>
-        <w:t>Can post on panel</w:t>
+        <w:t>Manually tested</w:t>
+      </w:r>
+      <w:r>
+        <w:rPr>
+          <w:rFonts w:ascii="Times New Roman" w:hAnsi="Times New Roman" w:cs="Times New Roman"/>
+          <w:sz w:val="24"/>
+          <w:szCs w:val="24"/>
+        </w:rPr>
+        <w:t>.  Find the friend and hit the remove friend option.</w:t>
+      </w:r>
+    </w:p>
+    <w:p>
+      <w:pPr>
+        <w:rPr>
+          <w:rFonts w:ascii="Times New Roman" w:hAnsi="Times New Roman" w:cs="Times New Roman"/>
+          <w:sz w:val="24"/>
+          <w:szCs w:val="24"/>
+        </w:rPr>
+      </w:pPr>
+      <w:r>
+        <w:rPr>
+          <w:rFonts w:ascii="Times New Roman" w:hAnsi="Times New Roman" w:cs="Times New Roman"/>
+          <w:sz w:val="24"/>
+          <w:szCs w:val="24"/>
+        </w:rPr>
+        <w:t>Recover Account</w:t>
       </w:r>
       <w:r>
         <w:rPr>
@@ -423,51 +517,81 @@
           <w:sz w:val="24"/>
           <w:szCs w:val="24"/>
         </w:rPr>
+        <w:t>.  Select lost password to have a new password added to the database, then login using that after it is provided to you.</w:t>
+      </w:r>
+    </w:p>
+    <w:p>
+      <w:pPr>
+        <w:rPr>
+          <w:rFonts w:ascii="Times New Roman" w:hAnsi="Times New Roman" w:cs="Times New Roman"/>
+          <w:sz w:val="24"/>
+          <w:szCs w:val="24"/>
+        </w:rPr>
+      </w:pPr>
+      <w:r>
+        <w:rPr>
+          <w:rFonts w:ascii="Times New Roman" w:hAnsi="Times New Roman" w:cs="Times New Roman"/>
+          <w:sz w:val="24"/>
+          <w:szCs w:val="24"/>
+        </w:rPr>
+        <w:t>Create Group</w:t>
+      </w:r>
+      <w:r>
+        <w:rPr>
+          <w:rFonts w:ascii="Times New Roman" w:hAnsi="Times New Roman" w:cs="Times New Roman"/>
+          <w:sz w:val="24"/>
+          <w:szCs w:val="24"/>
+        </w:rPr>
+        <w:t>:</w:t>
+      </w:r>
+      <w:r>
+        <w:rPr>
+          <w:rFonts w:ascii="Times New Roman" w:hAnsi="Times New Roman" w:cs="Times New Roman"/>
+          <w:sz w:val="24"/>
+          <w:szCs w:val="24"/>
+        </w:rPr>
+        <w:t xml:space="preserve"> </w:t>
+      </w:r>
+      <w:r>
+        <w:rPr>
+          <w:rFonts w:ascii="Times New Roman" w:hAnsi="Times New Roman" w:cs="Times New Roman"/>
+          <w:sz w:val="24"/>
+          <w:szCs w:val="24"/>
+        </w:rPr>
+        <w:t>Manually tested</w:t>
+      </w:r>
+      <w:r>
+        <w:rPr>
+          <w:rFonts w:ascii="Times New Roman" w:hAnsi="Times New Roman" w:cs="Times New Roman"/>
+          <w:sz w:val="24"/>
+          <w:szCs w:val="24"/>
+        </w:rPr>
         <w:t>.</w:t>
       </w:r>
-      <w:proofErr w:type="gramEnd"/>
-      <w:r>
-        <w:rPr>
-          <w:rFonts w:ascii="Times New Roman" w:hAnsi="Times New Roman" w:cs="Times New Roman"/>
-          <w:sz w:val="24"/>
-          <w:szCs w:val="24"/>
-        </w:rPr>
-        <w:t xml:space="preserve">  Select the make post option and add the appropriate </w:t>
-      </w:r>
-      <w:proofErr w:type="spellStart"/>
-      <w:r>
-        <w:rPr>
-          <w:rFonts w:ascii="Times New Roman" w:hAnsi="Times New Roman" w:cs="Times New Roman"/>
-          <w:sz w:val="24"/>
-          <w:szCs w:val="24"/>
-        </w:rPr>
-        <w:t>tiel</w:t>
-      </w:r>
-      <w:proofErr w:type="spellEnd"/>
-      <w:r>
-        <w:rPr>
-          <w:rFonts w:ascii="Times New Roman" w:hAnsi="Times New Roman" w:cs="Times New Roman"/>
-          <w:sz w:val="24"/>
-          <w:szCs w:val="24"/>
-        </w:rPr>
-        <w:t xml:space="preserve"> and such and see it appear on the panel.</w:t>
-      </w:r>
-    </w:p>
-    <w:p>
-      <w:pPr>
-        <w:rPr>
-          <w:rFonts w:ascii="Times New Roman" w:hAnsi="Times New Roman" w:cs="Times New Roman"/>
-          <w:sz w:val="24"/>
-          <w:szCs w:val="24"/>
-        </w:rPr>
-      </w:pPr>
-      <w:r>
-        <w:rPr>
-          <w:rFonts w:ascii="Times New Roman" w:hAnsi="Times New Roman" w:cs="Times New Roman"/>
-          <w:sz w:val="24"/>
-          <w:szCs w:val="24"/>
-        </w:rPr>
-        <w:t>Add Friend</w:t>
+      <w:r>
+        <w:rPr>
+          <w:rFonts w:ascii="Times New Roman" w:hAnsi="Times New Roman" w:cs="Times New Roman"/>
+          <w:sz w:val="24"/>
+          <w:szCs w:val="24"/>
+        </w:rPr>
+        <w:t xml:space="preserve"> </w:t>
+      </w:r>
+    </w:p>
+    <w:p>
+      <w:pPr>
+        <w:rPr>
+          <w:rFonts w:ascii="Times New Roman" w:hAnsi="Times New Roman" w:cs="Times New Roman"/>
+          <w:sz w:val="24"/>
+          <w:szCs w:val="24"/>
+        </w:rPr>
+      </w:pPr>
+      <w:r>
+        <w:rPr>
+          <w:rFonts w:ascii="Times New Roman" w:hAnsi="Times New Roman" w:cs="Times New Roman"/>
+          <w:sz w:val="24"/>
+          <w:szCs w:val="24"/>
+        </w:rPr>
+        <w:t>Delete Group</w:t>
       </w:r>
       <w:r>
         <w:rPr>
@@ -499,24 +623,24 @@
           <w:sz w:val="24"/>
           <w:szCs w:val="24"/>
         </w:rPr>
-        <w:t>.  Find the friend and hit the add friend option.</w:t>
-      </w:r>
-    </w:p>
-    <w:p>
-      <w:pPr>
-        <w:rPr>
-          <w:rFonts w:ascii="Times New Roman" w:hAnsi="Times New Roman" w:cs="Times New Roman"/>
-          <w:sz w:val="24"/>
-          <w:szCs w:val="24"/>
-        </w:rPr>
-      </w:pPr>
-      <w:r>
-        <w:rPr>
-          <w:rFonts w:ascii="Times New Roman" w:hAnsi="Times New Roman" w:cs="Times New Roman"/>
-          <w:sz w:val="24"/>
-          <w:szCs w:val="24"/>
-        </w:rPr>
-        <w:t>Remove Friend</w:t>
+        <w:t>.</w:t>
+      </w:r>
+    </w:p>
+    <w:p>
+      <w:pPr>
+        <w:rPr>
+          <w:rFonts w:ascii="Times New Roman" w:hAnsi="Times New Roman" w:cs="Times New Roman"/>
+          <w:sz w:val="24"/>
+          <w:szCs w:val="24"/>
+        </w:rPr>
+      </w:pPr>
+      <w:r>
+        <w:rPr>
+          <w:rFonts w:ascii="Times New Roman" w:hAnsi="Times New Roman" w:cs="Times New Roman"/>
+          <w:sz w:val="24"/>
+          <w:szCs w:val="24"/>
+        </w:rPr>
+        <w:t>Join Group</w:t>
       </w:r>
       <w:r>
         <w:rPr>
@@ -548,104 +672,6 @@
           <w:sz w:val="24"/>
           <w:szCs w:val="24"/>
         </w:rPr>
-        <w:t>.  Find the friend and hit the remove friend option.</w:t>
-      </w:r>
-    </w:p>
-    <w:p>
-      <w:pPr>
-        <w:rPr>
-          <w:rFonts w:ascii="Times New Roman" w:hAnsi="Times New Roman" w:cs="Times New Roman"/>
-          <w:sz w:val="24"/>
-          <w:szCs w:val="24"/>
-        </w:rPr>
-      </w:pPr>
-      <w:r>
-        <w:rPr>
-          <w:rFonts w:ascii="Times New Roman" w:hAnsi="Times New Roman" w:cs="Times New Roman"/>
-          <w:sz w:val="24"/>
-          <w:szCs w:val="24"/>
-        </w:rPr>
-        <w:t>Recover Account</w:t>
-      </w:r>
-      <w:r>
-        <w:rPr>
-          <w:rFonts w:ascii="Times New Roman" w:hAnsi="Times New Roman" w:cs="Times New Roman"/>
-          <w:sz w:val="24"/>
-          <w:szCs w:val="24"/>
-        </w:rPr>
-        <w:t>:</w:t>
-      </w:r>
-      <w:r>
-        <w:rPr>
-          <w:rFonts w:ascii="Times New Roman" w:hAnsi="Times New Roman" w:cs="Times New Roman"/>
-          <w:sz w:val="24"/>
-          <w:szCs w:val="24"/>
-        </w:rPr>
-        <w:t xml:space="preserve"> </w:t>
-      </w:r>
-      <w:r>
-        <w:rPr>
-          <w:rFonts w:ascii="Times New Roman" w:hAnsi="Times New Roman" w:cs="Times New Roman"/>
-          <w:sz w:val="24"/>
-          <w:szCs w:val="24"/>
-        </w:rPr>
-        <w:t>Manually tested</w:t>
-      </w:r>
-      <w:r>
-        <w:rPr>
-          <w:rFonts w:ascii="Times New Roman" w:hAnsi="Times New Roman" w:cs="Times New Roman"/>
-          <w:sz w:val="24"/>
-          <w:szCs w:val="24"/>
-        </w:rPr>
-        <w:t>.  Select lost password to have a new password added to the database, then login using that after it is provided to you.</w:t>
-      </w:r>
-    </w:p>
-    <w:p>
-      <w:pPr>
-        <w:rPr>
-          <w:rFonts w:ascii="Times New Roman" w:hAnsi="Times New Roman" w:cs="Times New Roman"/>
-          <w:sz w:val="24"/>
-          <w:szCs w:val="24"/>
-        </w:rPr>
-      </w:pPr>
-      <w:r>
-        <w:rPr>
-          <w:rFonts w:ascii="Times New Roman" w:hAnsi="Times New Roman" w:cs="Times New Roman"/>
-          <w:sz w:val="24"/>
-          <w:szCs w:val="24"/>
-        </w:rPr>
-        <w:t>Create Group</w:t>
-      </w:r>
-      <w:r>
-        <w:rPr>
-          <w:rFonts w:ascii="Times New Roman" w:hAnsi="Times New Roman" w:cs="Times New Roman"/>
-          <w:sz w:val="24"/>
-          <w:szCs w:val="24"/>
-        </w:rPr>
-        <w:t>:</w:t>
-      </w:r>
-      <w:r>
-        <w:rPr>
-          <w:rFonts w:ascii="Times New Roman" w:hAnsi="Times New Roman" w:cs="Times New Roman"/>
-          <w:sz w:val="24"/>
-          <w:szCs w:val="24"/>
-        </w:rPr>
-        <w:t xml:space="preserve"> </w:t>
-      </w:r>
-      <w:r>
-        <w:rPr>
-          <w:rFonts w:ascii="Times New Roman" w:hAnsi="Times New Roman" w:cs="Times New Roman"/>
-          <w:sz w:val="24"/>
-          <w:szCs w:val="24"/>
-        </w:rPr>
-        <w:t>Manually tested</w:t>
-      </w:r>
-      <w:r>
-        <w:rPr>
-          <w:rFonts w:ascii="Times New Roman" w:hAnsi="Times New Roman" w:cs="Times New Roman"/>
-          <w:sz w:val="24"/>
-          <w:szCs w:val="24"/>
-        </w:rPr>
         <w:t>.</w:t>
       </w:r>
       <w:r>
@@ -654,160 +680,78 @@
           <w:sz w:val="24"/>
           <w:szCs w:val="24"/>
         </w:rPr>
-        <w:t xml:space="preserve"> </w:t>
-      </w:r>
-    </w:p>
-    <w:p>
-      <w:pPr>
-        <w:rPr>
-          <w:rFonts w:ascii="Times New Roman" w:hAnsi="Times New Roman" w:cs="Times New Roman"/>
-          <w:sz w:val="24"/>
-          <w:szCs w:val="24"/>
-        </w:rPr>
-      </w:pPr>
-      <w:r>
-        <w:rPr>
-          <w:rFonts w:ascii="Times New Roman" w:hAnsi="Times New Roman" w:cs="Times New Roman"/>
-          <w:sz w:val="24"/>
-          <w:szCs w:val="24"/>
-        </w:rPr>
-        <w:t>Delete Group</w:t>
-      </w:r>
-      <w:r>
-        <w:rPr>
-          <w:rFonts w:ascii="Times New Roman" w:hAnsi="Times New Roman" w:cs="Times New Roman"/>
-          <w:sz w:val="24"/>
-          <w:szCs w:val="24"/>
-        </w:rPr>
-        <w:t>:</w:t>
-      </w:r>
-      <w:r>
-        <w:rPr>
-          <w:rFonts w:ascii="Times New Roman" w:hAnsi="Times New Roman" w:cs="Times New Roman"/>
-          <w:sz w:val="24"/>
-          <w:szCs w:val="24"/>
-        </w:rPr>
-        <w:t xml:space="preserve"> </w:t>
-      </w:r>
-      <w:r>
-        <w:rPr>
-          <w:rFonts w:ascii="Times New Roman" w:hAnsi="Times New Roman" w:cs="Times New Roman"/>
-          <w:sz w:val="24"/>
-          <w:szCs w:val="24"/>
-        </w:rPr>
-        <w:t>Manually tested</w:t>
-      </w:r>
-      <w:r>
-        <w:rPr>
-          <w:rFonts w:ascii="Times New Roman" w:hAnsi="Times New Roman" w:cs="Times New Roman"/>
-          <w:sz w:val="24"/>
-          <w:szCs w:val="24"/>
-        </w:rPr>
-        <w:t>.</w:t>
-      </w:r>
-    </w:p>
-    <w:p>
-      <w:pPr>
-        <w:rPr>
-          <w:rFonts w:ascii="Times New Roman" w:hAnsi="Times New Roman" w:cs="Times New Roman"/>
-          <w:sz w:val="24"/>
-          <w:szCs w:val="24"/>
-        </w:rPr>
-      </w:pPr>
-      <w:r>
-        <w:rPr>
-          <w:rFonts w:ascii="Times New Roman" w:hAnsi="Times New Roman" w:cs="Times New Roman"/>
-          <w:sz w:val="24"/>
-          <w:szCs w:val="24"/>
-        </w:rPr>
-        <w:t>Join Group</w:t>
-      </w:r>
-      <w:r>
-        <w:rPr>
-          <w:rFonts w:ascii="Times New Roman" w:hAnsi="Times New Roman" w:cs="Times New Roman"/>
-          <w:sz w:val="24"/>
-          <w:szCs w:val="24"/>
-        </w:rPr>
-        <w:t>:</w:t>
-      </w:r>
-      <w:r>
-        <w:rPr>
-          <w:rFonts w:ascii="Times New Roman" w:hAnsi="Times New Roman" w:cs="Times New Roman"/>
-          <w:sz w:val="24"/>
-          <w:szCs w:val="24"/>
-        </w:rPr>
-        <w:t xml:space="preserve"> </w:t>
-      </w:r>
-      <w:r>
-        <w:rPr>
-          <w:rFonts w:ascii="Times New Roman" w:hAnsi="Times New Roman" w:cs="Times New Roman"/>
-          <w:sz w:val="24"/>
-          <w:szCs w:val="24"/>
-        </w:rPr>
-        <w:t>Manually tested</w:t>
-      </w:r>
-      <w:r>
-        <w:rPr>
-          <w:rFonts w:ascii="Times New Roman" w:hAnsi="Times New Roman" w:cs="Times New Roman"/>
-          <w:sz w:val="24"/>
-          <w:szCs w:val="24"/>
-        </w:rPr>
-        <w:t>.</w:t>
-      </w:r>
-    </w:p>
-    <w:p>
-      <w:pPr>
-        <w:rPr>
-          <w:rFonts w:ascii="Times New Roman" w:hAnsi="Times New Roman" w:cs="Times New Roman"/>
-          <w:sz w:val="24"/>
-          <w:szCs w:val="24"/>
-        </w:rPr>
-      </w:pPr>
-      <w:r>
-        <w:rPr>
-          <w:rFonts w:ascii="Times New Roman" w:hAnsi="Times New Roman" w:cs="Times New Roman"/>
-          <w:sz w:val="24"/>
-          <w:szCs w:val="24"/>
-        </w:rPr>
-        <w:t>Add Interests</w:t>
-      </w:r>
-      <w:r>
-        <w:rPr>
-          <w:rFonts w:ascii="Times New Roman" w:hAnsi="Times New Roman" w:cs="Times New Roman"/>
-          <w:sz w:val="24"/>
-          <w:szCs w:val="24"/>
-        </w:rPr>
-        <w:t>:</w:t>
-      </w:r>
-      <w:r>
-        <w:rPr>
-          <w:rFonts w:ascii="Times New Roman" w:hAnsi="Times New Roman" w:cs="Times New Roman"/>
-          <w:sz w:val="24"/>
-          <w:szCs w:val="24"/>
-        </w:rPr>
-        <w:t xml:space="preserve"> </w:t>
-      </w:r>
-      <w:r>
-        <w:rPr>
-          <w:rFonts w:ascii="Times New Roman" w:hAnsi="Times New Roman" w:cs="Times New Roman"/>
-          <w:sz w:val="24"/>
-          <w:szCs w:val="24"/>
-        </w:rPr>
-        <w:t>Manually tested</w:t>
-      </w:r>
-      <w:r>
-        <w:rPr>
-          <w:rFonts w:ascii="Times New Roman" w:hAnsi="Times New Roman" w:cs="Times New Roman"/>
-          <w:sz w:val="24"/>
-          <w:szCs w:val="24"/>
-        </w:rPr>
-        <w:t>.</w:t>
+        <w:t xml:space="preserve">  After selecting a group hit the join button and await approval.</w:t>
       </w:r>
       <w:bookmarkStart w:id="0" w:name="_GoBack"/>
       <w:bookmarkEnd w:id="0"/>
     </w:p>
     <w:p>
       <w:pPr>
+        <w:rPr>
+          <w:rFonts w:ascii="Times New Roman" w:hAnsi="Times New Roman" w:cs="Times New Roman"/>
+          <w:sz w:val="24"/>
+          <w:szCs w:val="24"/>
+        </w:rPr>
+      </w:pPr>
+      <w:r>
+        <w:rPr>
+          <w:rFonts w:ascii="Times New Roman" w:hAnsi="Times New Roman" w:cs="Times New Roman"/>
+          <w:sz w:val="24"/>
+          <w:szCs w:val="24"/>
+        </w:rPr>
+        <w:t>Add Interests</w:t>
+      </w:r>
+      <w:r>
+        <w:rPr>
+          <w:rFonts w:ascii="Times New Roman" w:hAnsi="Times New Roman" w:cs="Times New Roman"/>
+          <w:sz w:val="24"/>
+          <w:szCs w:val="24"/>
+        </w:rPr>
+        <w:t>:</w:t>
+      </w:r>
+      <w:r>
+        <w:rPr>
+          <w:rFonts w:ascii="Times New Roman" w:hAnsi="Times New Roman" w:cs="Times New Roman"/>
+          <w:sz w:val="24"/>
+          <w:szCs w:val="24"/>
+        </w:rPr>
+        <w:t xml:space="preserve"> </w:t>
+      </w:r>
+      <w:r>
+        <w:rPr>
+          <w:rFonts w:ascii="Times New Roman" w:hAnsi="Times New Roman" w:cs="Times New Roman"/>
+          <w:sz w:val="24"/>
+          <w:szCs w:val="24"/>
+        </w:rPr>
+        <w:t>Manually tested</w:t>
+      </w:r>
+      <w:r>
+        <w:rPr>
+          <w:rFonts w:ascii="Times New Roman" w:hAnsi="Times New Roman" w:cs="Times New Roman"/>
+          <w:sz w:val="24"/>
+          <w:szCs w:val="24"/>
+        </w:rPr>
+        <w:t>.</w:t>
+      </w:r>
+      <w:r>
+        <w:rPr>
+          <w:rFonts w:ascii="Times New Roman" w:hAnsi="Times New Roman" w:cs="Times New Roman"/>
+          <w:sz w:val="24"/>
+          <w:szCs w:val="24"/>
+        </w:rPr>
+        <w:t xml:space="preserve">  </w:t>
+      </w:r>
+      <w:r>
+        <w:rPr>
+          <w:rFonts w:ascii="Times New Roman" w:hAnsi="Times New Roman" w:cs="Times New Roman"/>
+          <w:sz w:val="24"/>
+          <w:szCs w:val="24"/>
+        </w:rPr>
+        <w:t>From a checklist of interests select all that appeal to you and then hit the ok button.</w:t>
+      </w:r>
+    </w:p>
+    <w:p>
+      <w:pPr>
         <w:ind w:left="720" w:hanging="720"/>
         <w:rPr>
           <w:rFonts w:ascii="Times New Roman" w:hAnsi="Times New Roman" w:cs="Times New Roman"/>
@@ -854,25 +798,7 @@
           <w:sz w:val="24"/>
           <w:szCs w:val="24"/>
         </w:rPr>
-        <w:t>ally tested.  Using a constant password “</w:t>
-      </w:r>
-      <w:proofErr w:type="spellStart"/>
-      <w:r>
-        <w:rPr>
-          <w:rFonts w:ascii="Times New Roman" w:hAnsi="Times New Roman" w:cs="Times New Roman"/>
-          <w:sz w:val="24"/>
-          <w:szCs w:val="24"/>
-        </w:rPr>
-        <w:t>foobar</w:t>
-      </w:r>
-      <w:proofErr w:type="spellEnd"/>
-      <w:r>
-        <w:rPr>
-          <w:rFonts w:ascii="Times New Roman" w:hAnsi="Times New Roman" w:cs="Times New Roman"/>
-          <w:sz w:val="24"/>
-          <w:szCs w:val="24"/>
-        </w:rPr>
-        <w:t xml:space="preserve">” compute its hash and that the hash when provided the same salt will match the original.  </w:t>
+        <w:t xml:space="preserve">ally tested.  Using a constant password “foobar” compute its hash and that the hash when provided the same salt will match the original.  </w:t>
       </w:r>
     </w:p>
     <w:sectPr>

</xml_diff>

<commit_message>
Added much of 4/25/16 documentation
</commit_message>
<xml_diff>
--- a/deliverables/iteration3/Hue Manatees Testing.docx
+++ b/deliverables/iteration3/Hue Manatees Testing.docx
@@ -124,7 +124,25 @@
           <w:sz w:val="24"/>
           <w:szCs w:val="24"/>
         </w:rPr>
-        <w:t>:  Manually tested.  Visit the login page, provide username/password on examination in the browser a session should be initiated indicating the user is logged in (as well as modifications to the page)</w:t>
+        <w:t xml:space="preserve">:  Manually tested.  Visit the login </w:t>
+      </w:r>
+      <w:proofErr w:type="gramStart"/>
+      <w:r>
+        <w:rPr>
+          <w:rFonts w:ascii="Times New Roman" w:hAnsi="Times New Roman" w:cs="Times New Roman"/>
+          <w:sz w:val="24"/>
+          <w:szCs w:val="24"/>
+        </w:rPr>
+        <w:t>page,</w:t>
+      </w:r>
+      <w:proofErr w:type="gramEnd"/>
+      <w:r>
+        <w:rPr>
+          <w:rFonts w:ascii="Times New Roman" w:hAnsi="Times New Roman" w:cs="Times New Roman"/>
+          <w:sz w:val="24"/>
+          <w:szCs w:val="24"/>
+        </w:rPr>
+        <w:t xml:space="preserve"> provide username/password on examination in the browser a session should be initiated indicating the user is logged in (as well as modifications to the page)</w:t>
       </w:r>
     </w:p>
     <w:p>
@@ -272,7 +290,25 @@
           <w:sz w:val="24"/>
           <w:szCs w:val="24"/>
         </w:rPr>
-        <w:t>.  On major input fields attempt a simple XSS attack such as placing &lt;script&gt;alert(“XSS”)&lt;/script&gt;</w:t>
+        <w:t>.  On major input fields attempt a simple XSS attack such as placing &lt;script&gt;</w:t>
+      </w:r>
+      <w:proofErr w:type="gramStart"/>
+      <w:r>
+        <w:rPr>
+          <w:rFonts w:ascii="Times New Roman" w:hAnsi="Times New Roman" w:cs="Times New Roman"/>
+          <w:sz w:val="24"/>
+          <w:szCs w:val="24"/>
+        </w:rPr>
+        <w:t>alert(</w:t>
+      </w:r>
+      <w:proofErr w:type="gramEnd"/>
+      <w:r>
+        <w:rPr>
+          <w:rFonts w:ascii="Times New Roman" w:hAnsi="Times New Roman" w:cs="Times New Roman"/>
+          <w:sz w:val="24"/>
+          <w:szCs w:val="24"/>
+        </w:rPr>
+        <w:t>“XSS”)&lt;/script&gt;</w:t>
       </w:r>
     </w:p>
     <w:p>
@@ -332,6 +368,7 @@
           <w:szCs w:val="24"/>
         </w:rPr>
       </w:pPr>
+      <w:proofErr w:type="gramStart"/>
       <w:r>
         <w:rPr>
           <w:rFonts w:ascii="Times New Roman" w:hAnsi="Times New Roman" w:cs="Times New Roman"/>
@@ -370,7 +407,34 @@
           <w:sz w:val="24"/>
           <w:szCs w:val="24"/>
         </w:rPr>
-        <w:t>.  Select the make post option and add the appropriate tiel and such and see it appear on the panel.</w:t>
+        <w:t>.</w:t>
+      </w:r>
+      <w:proofErr w:type="gramEnd"/>
+      <w:r>
+        <w:rPr>
+          <w:rFonts w:ascii="Times New Roman" w:hAnsi="Times New Roman" w:cs="Times New Roman"/>
+          <w:sz w:val="24"/>
+          <w:szCs w:val="24"/>
+        </w:rPr>
+        <w:t xml:space="preserve">  Select the make post option and add the appropriate </w:t>
+      </w:r>
+      <w:proofErr w:type="spellStart"/>
+      <w:r>
+        <w:rPr>
+          <w:rFonts w:ascii="Times New Roman" w:hAnsi="Times New Roman" w:cs="Times New Roman"/>
+          <w:sz w:val="24"/>
+          <w:szCs w:val="24"/>
+        </w:rPr>
+        <w:t>tiel</w:t>
+      </w:r>
+      <w:proofErr w:type="spellEnd"/>
+      <w:r>
+        <w:rPr>
+          <w:rFonts w:ascii="Times New Roman" w:hAnsi="Times New Roman" w:cs="Times New Roman"/>
+          <w:sz w:val="24"/>
+          <w:szCs w:val="24"/>
+        </w:rPr>
+        <w:t xml:space="preserve"> and such and see it appear on the panel.</w:t>
       </w:r>
     </w:p>
     <w:p>
@@ -576,6 +640,14 @@
         </w:rPr>
         <w:t xml:space="preserve"> </w:t>
       </w:r>
+      <w:r>
+        <w:rPr>
+          <w:rFonts w:ascii="Times New Roman" w:hAnsi="Times New Roman" w:cs="Times New Roman"/>
+          <w:sz w:val="24"/>
+          <w:szCs w:val="24"/>
+        </w:rPr>
+        <w:t>As admin go to form add new name and description then see that an account is created at appropriate URL.</w:t>
+      </w:r>
     </w:p>
     <w:p>
       <w:pPr>
@@ -625,80 +697,115 @@
         </w:rPr>
         <w:t>.</w:t>
       </w:r>
-    </w:p>
-    <w:p>
-      <w:pPr>
-        <w:rPr>
-          <w:rFonts w:ascii="Times New Roman" w:hAnsi="Times New Roman" w:cs="Times New Roman"/>
-          <w:sz w:val="24"/>
-          <w:szCs w:val="24"/>
-        </w:rPr>
-      </w:pPr>
-      <w:r>
-        <w:rPr>
-          <w:rFonts w:ascii="Times New Roman" w:hAnsi="Times New Roman" w:cs="Times New Roman"/>
-          <w:sz w:val="24"/>
-          <w:szCs w:val="24"/>
-        </w:rPr>
-        <w:t>Join Group</w:t>
-      </w:r>
-      <w:r>
-        <w:rPr>
-          <w:rFonts w:ascii="Times New Roman" w:hAnsi="Times New Roman" w:cs="Times New Roman"/>
-          <w:sz w:val="24"/>
-          <w:szCs w:val="24"/>
-        </w:rPr>
-        <w:t>:</w:t>
-      </w:r>
-      <w:r>
-        <w:rPr>
-          <w:rFonts w:ascii="Times New Roman" w:hAnsi="Times New Roman" w:cs="Times New Roman"/>
-          <w:sz w:val="24"/>
-          <w:szCs w:val="24"/>
-        </w:rPr>
-        <w:t xml:space="preserve"> </w:t>
-      </w:r>
-      <w:r>
-        <w:rPr>
-          <w:rFonts w:ascii="Times New Roman" w:hAnsi="Times New Roman" w:cs="Times New Roman"/>
-          <w:sz w:val="24"/>
-          <w:szCs w:val="24"/>
-        </w:rPr>
-        <w:t>Manually tested</w:t>
-      </w:r>
-      <w:r>
-        <w:rPr>
-          <w:rFonts w:ascii="Times New Roman" w:hAnsi="Times New Roman" w:cs="Times New Roman"/>
-          <w:sz w:val="24"/>
-          <w:szCs w:val="24"/>
-        </w:rPr>
-        <w:t>.</w:t>
-      </w:r>
-      <w:r>
-        <w:rPr>
-          <w:rFonts w:ascii="Times New Roman" w:hAnsi="Times New Roman" w:cs="Times New Roman"/>
-          <w:sz w:val="24"/>
-          <w:szCs w:val="24"/>
-        </w:rPr>
-        <w:t xml:space="preserve">  After selecting a group hit the join button and await approval.</w:t>
+      <w:r>
+        <w:rPr>
+          <w:rFonts w:ascii="Times New Roman" w:hAnsi="Times New Roman" w:cs="Times New Roman"/>
+          <w:sz w:val="24"/>
+          <w:szCs w:val="24"/>
+        </w:rPr>
+        <w:t xml:space="preserve"> As admin hit delete panel button and confirm.  When redirected to home page try to go back if impossible to retrieve panel then delete successful.</w:t>
       </w:r>
       <w:bookmarkStart w:id="0" w:name="_GoBack"/>
       <w:bookmarkEnd w:id="0"/>
-    </w:p>
-    <w:p>
-      <w:pPr>
-        <w:rPr>
-          <w:rFonts w:ascii="Times New Roman" w:hAnsi="Times New Roman" w:cs="Times New Roman"/>
-          <w:sz w:val="24"/>
-          <w:szCs w:val="24"/>
-        </w:rPr>
-      </w:pPr>
-      <w:r>
-        <w:rPr>
-          <w:rFonts w:ascii="Times New Roman" w:hAnsi="Times New Roman" w:cs="Times New Roman"/>
-          <w:sz w:val="24"/>
-          <w:szCs w:val="24"/>
-        </w:rPr>
+      <w:r>
+        <w:rPr>
+          <w:rFonts w:ascii="Times New Roman" w:hAnsi="Times New Roman" w:cs="Times New Roman"/>
+          <w:sz w:val="24"/>
+          <w:szCs w:val="24"/>
+        </w:rPr>
+        <w:t xml:space="preserve"> </w:t>
+      </w:r>
+    </w:p>
+    <w:p>
+      <w:pPr>
+        <w:rPr>
+          <w:rFonts w:ascii="Times New Roman" w:hAnsi="Times New Roman" w:cs="Times New Roman"/>
+          <w:sz w:val="24"/>
+          <w:szCs w:val="24"/>
+        </w:rPr>
+      </w:pPr>
+      <w:r>
+        <w:rPr>
+          <w:rFonts w:ascii="Times New Roman" w:hAnsi="Times New Roman" w:cs="Times New Roman"/>
+          <w:sz w:val="24"/>
+          <w:szCs w:val="24"/>
+        </w:rPr>
+        <w:t>Join Group</w:t>
+      </w:r>
+      <w:r>
+        <w:rPr>
+          <w:rFonts w:ascii="Times New Roman" w:hAnsi="Times New Roman" w:cs="Times New Roman"/>
+          <w:sz w:val="24"/>
+          <w:szCs w:val="24"/>
+        </w:rPr>
+        <w:t>:</w:t>
+      </w:r>
+      <w:r>
+        <w:rPr>
+          <w:rFonts w:ascii="Times New Roman" w:hAnsi="Times New Roman" w:cs="Times New Roman"/>
+          <w:sz w:val="24"/>
+          <w:szCs w:val="24"/>
+        </w:rPr>
+        <w:t xml:space="preserve"> </w:t>
+      </w:r>
+      <w:r>
+        <w:rPr>
+          <w:rFonts w:ascii="Times New Roman" w:hAnsi="Times New Roman" w:cs="Times New Roman"/>
+          <w:sz w:val="24"/>
+          <w:szCs w:val="24"/>
+        </w:rPr>
+        <w:t>Manually tested</w:t>
+      </w:r>
+      <w:r>
+        <w:rPr>
+          <w:rFonts w:ascii="Times New Roman" w:hAnsi="Times New Roman" w:cs="Times New Roman"/>
+          <w:sz w:val="24"/>
+          <w:szCs w:val="24"/>
+        </w:rPr>
+        <w:t>.</w:t>
+      </w:r>
+      <w:r>
+        <w:rPr>
+          <w:rFonts w:ascii="Times New Roman" w:hAnsi="Times New Roman" w:cs="Times New Roman"/>
+          <w:sz w:val="24"/>
+          <w:szCs w:val="24"/>
+        </w:rPr>
+        <w:t xml:space="preserve">  After selecting </w:t>
+      </w:r>
+      <w:proofErr w:type="gramStart"/>
+      <w:r>
+        <w:rPr>
+          <w:rFonts w:ascii="Times New Roman" w:hAnsi="Times New Roman" w:cs="Times New Roman"/>
+          <w:sz w:val="24"/>
+          <w:szCs w:val="24"/>
+        </w:rPr>
+        <w:t>a group hit the join button and await</w:t>
+      </w:r>
+      <w:proofErr w:type="gramEnd"/>
+      <w:r>
+        <w:rPr>
+          <w:rFonts w:ascii="Times New Roman" w:hAnsi="Times New Roman" w:cs="Times New Roman"/>
+          <w:sz w:val="24"/>
+          <w:szCs w:val="24"/>
+        </w:rPr>
+        <w:t xml:space="preserve"> approval.</w:t>
+      </w:r>
+    </w:p>
+    <w:p>
+      <w:pPr>
+        <w:rPr>
+          <w:rFonts w:ascii="Times New Roman" w:hAnsi="Times New Roman" w:cs="Times New Roman"/>
+          <w:sz w:val="24"/>
+          <w:szCs w:val="24"/>
+        </w:rPr>
+      </w:pPr>
+      <w:r>
+        <w:rPr>
+          <w:rFonts w:ascii="Times New Roman" w:hAnsi="Times New Roman" w:cs="Times New Roman"/>
+          <w:sz w:val="24"/>
+          <w:szCs w:val="24"/>
+        </w:rPr>
+        <w:lastRenderedPageBreak/>
         <w:t>Add Interests</w:t>
       </w:r>
       <w:r>
@@ -739,15 +846,7 @@
           <w:sz w:val="24"/>
           <w:szCs w:val="24"/>
         </w:rPr>
-        <w:t xml:space="preserve">  </w:t>
-      </w:r>
-      <w:r>
-        <w:rPr>
-          <w:rFonts w:ascii="Times New Roman" w:hAnsi="Times New Roman" w:cs="Times New Roman"/>
-          <w:sz w:val="24"/>
-          <w:szCs w:val="24"/>
-        </w:rPr>
-        <w:t>From a checklist of interests select all that appeal to you and then hit the ok button.</w:t>
+        <w:t xml:space="preserve">  From a checklist of interests select all that appeal to you and then hit the ok button.</w:t>
       </w:r>
     </w:p>
     <w:p>
@@ -765,7 +864,6 @@
           <w:sz w:val="24"/>
           <w:szCs w:val="24"/>
         </w:rPr>
-        <w:lastRenderedPageBreak/>
         <w:t>Correct Password Hashing</w:t>
       </w:r>
       <w:r>
@@ -798,7 +896,25 @@
           <w:sz w:val="24"/>
           <w:szCs w:val="24"/>
         </w:rPr>
-        <w:t xml:space="preserve">ally tested.  Using a constant password “foobar” compute its hash and that the hash when provided the same salt will match the original.  </w:t>
+        <w:t>ally tested.  Using a constant password “</w:t>
+      </w:r>
+      <w:proofErr w:type="spellStart"/>
+      <w:r>
+        <w:rPr>
+          <w:rFonts w:ascii="Times New Roman" w:hAnsi="Times New Roman" w:cs="Times New Roman"/>
+          <w:sz w:val="24"/>
+          <w:szCs w:val="24"/>
+        </w:rPr>
+        <w:t>foobar</w:t>
+      </w:r>
+      <w:proofErr w:type="spellEnd"/>
+      <w:r>
+        <w:rPr>
+          <w:rFonts w:ascii="Times New Roman" w:hAnsi="Times New Roman" w:cs="Times New Roman"/>
+          <w:sz w:val="24"/>
+          <w:szCs w:val="24"/>
+        </w:rPr>
+        <w:t xml:space="preserve">” compute its hash and that the hash when provided the same salt will match the original.  </w:t>
       </w:r>
     </w:p>
     <w:sectPr>

</xml_diff>